<commit_message>
changes to final, main, refl.
</commit_message>
<xml_diff>
--- a/final_design.docx
+++ b/final_design.docx
@@ -1,6 +1,6 @@
 
 <file path=word/document.xml><?xml version="1.0" encoding="utf-8"?>
-<w:document xmlns:wpc="http://schemas.microsoft.com/office/word/2010/wordprocessingCanvas" xmlns:cx="http://schemas.microsoft.com/office/drawing/2014/chartex" xmlns:cx1="http://schemas.microsoft.com/office/drawing/2015/9/8/chartex" xmlns:cx2="http://schemas.microsoft.com/office/drawing/2015/10/21/chartex" xmlns:cx3="http://schemas.microsoft.com/office/drawing/2016/5/9/chartex" xmlns:cx4="http://schemas.microsoft.com/office/drawing/2016/5/10/chartex" xmlns:cx5="http://schemas.microsoft.com/office/drawing/2016/5/11/chartex" xmlns:cx6="http://schemas.microsoft.com/office/drawing/2016/5/12/chartex" xmlns:cx7="http://schemas.microsoft.com/office/drawing/2016/5/13/chartex" xmlns:cx8="http://schemas.microsoft.com/office/drawing/2016/5/14/chartex" xmlns:mc="http://schemas.openxmlformats.org/markup-compatibility/2006" xmlns:aink="http://schemas.microsoft.com/office/drawing/2016/ink" xmlns:am3d="http://schemas.microsoft.com/office/drawing/2017/model3d" xmlns:o="urn:schemas-microsoft-com:office:office" xmlns:r="http://schemas.openxmlformats.org/officeDocument/2006/relationships" xmlns:m="http://schemas.openxmlformats.org/officeDocument/2006/math" xmlns:v="urn:schemas-microsoft-com:vml" xmlns:wp14="http://schemas.microsoft.com/office/word/2010/wordprocessingDrawing" xmlns:wp="http://schemas.openxmlformats.org/drawingml/2006/wordprocessingDrawing" xmlns:w10="urn:schemas-microsoft-com:office:word" xmlns:w="http://schemas.openxmlformats.org/wordprocessingml/2006/main" xmlns:w14="http://schemas.microsoft.com/office/word/2010/wordml" xmlns:w15="http://schemas.microsoft.com/office/word/2012/wordml" xmlns:w16cex="http://schemas.microsoft.com/office/word/2018/wordml/cex" xmlns:w16cid="http://schemas.microsoft.com/office/word/2016/wordml/cid" xmlns:w16="http://schemas.microsoft.com/office/word/2018/wordml" xmlns:w16sdtdh="http://schemas.microsoft.com/office/word/2020/wordml/sdtdatahash" xmlns:w16se="http://schemas.microsoft.com/office/word/2015/wordml/symex" xmlns:wpg="http://schemas.microsoft.com/office/word/2010/wordprocessingGroup" xmlns:wpi="http://schemas.microsoft.com/office/word/2010/wordprocessingInk" xmlns:wne="http://schemas.microsoft.com/office/word/2006/wordml" xmlns:wps="http://schemas.microsoft.com/office/word/2010/wordprocessingShape" mc:Ignorable="w14 w15 w16se w16cid w16 w16cex w16sdtdh wp14">
+<w:document xmlns:wpc="http://schemas.microsoft.com/office/word/2010/wordprocessingCanvas" xmlns:cx="http://schemas.microsoft.com/office/drawing/2014/chartex" xmlns:cx1="http://schemas.microsoft.com/office/drawing/2015/9/8/chartex" xmlns:cx2="http://schemas.microsoft.com/office/drawing/2015/10/21/chartex" xmlns:cx3="http://schemas.microsoft.com/office/drawing/2016/5/9/chartex" xmlns:cx4="http://schemas.microsoft.com/office/drawing/2016/5/10/chartex" xmlns:cx5="http://schemas.microsoft.com/office/drawing/2016/5/11/chartex" xmlns:cx6="http://schemas.microsoft.com/office/drawing/2016/5/12/chartex" xmlns:cx7="http://schemas.microsoft.com/office/drawing/2016/5/13/chartex" xmlns:cx8="http://schemas.microsoft.com/office/drawing/2016/5/14/chartex" xmlns:mc="http://schemas.openxmlformats.org/markup-compatibility/2006" xmlns:aink="http://schemas.microsoft.com/office/drawing/2016/ink" xmlns:am3d="http://schemas.microsoft.com/office/drawing/2017/model3d" xmlns:o="urn:schemas-microsoft-com:office:office" xmlns:oel="http://schemas.microsoft.com/office/2019/extlst" xmlns:r="http://schemas.openxmlformats.org/officeDocument/2006/relationships" xmlns:m="http://schemas.openxmlformats.org/officeDocument/2006/math" xmlns:v="urn:schemas-microsoft-com:vml" xmlns:wp14="http://schemas.microsoft.com/office/word/2010/wordprocessingDrawing" xmlns:wp="http://schemas.openxmlformats.org/drawingml/2006/wordprocessingDrawing" xmlns:w10="urn:schemas-microsoft-com:office:word" xmlns:w="http://schemas.openxmlformats.org/wordprocessingml/2006/main" xmlns:w14="http://schemas.microsoft.com/office/word/2010/wordml" xmlns:w15="http://schemas.microsoft.com/office/word/2012/wordml" xmlns:w16cex="http://schemas.microsoft.com/office/word/2018/wordml/cex" xmlns:w16cid="http://schemas.microsoft.com/office/word/2016/wordml/cid" xmlns:w16="http://schemas.microsoft.com/office/word/2018/wordml" xmlns:w16du="http://schemas.microsoft.com/office/word/2023/wordml/word16du" xmlns:w16sdtdh="http://schemas.microsoft.com/office/word/2020/wordml/sdtdatahash" xmlns:w16se="http://schemas.microsoft.com/office/word/2015/wordml/symex" xmlns:wpg="http://schemas.microsoft.com/office/word/2010/wordprocessingGroup" xmlns:wpi="http://schemas.microsoft.com/office/word/2010/wordprocessingInk" xmlns:wne="http://schemas.microsoft.com/office/word/2006/wordml" xmlns:wps="http://schemas.microsoft.com/office/word/2010/wordprocessingShape" mc:Ignorable="w14 w15 w16se w16cid w16 w16cex w16sdtdh w16du wp14">
   <w:body>
     <w:tbl>
       <w:tblPr>
@@ -35,6 +35,9 @@
             <w:pPr>
               <w:cnfStyle w:val="000000100000" w:firstRow="0" w:lastRow="0" w:firstColumn="0" w:lastColumn="0" w:oddVBand="0" w:evenVBand="0" w:oddHBand="1" w:evenHBand="0" w:firstRowFirstColumn="0" w:firstRowLastColumn="0" w:lastRowFirstColumn="0" w:lastRowLastColumn="0"/>
             </w:pPr>
+            <w:r>
+              <w:t>Hazel Osborne</w:t>
+            </w:r>
           </w:p>
         </w:tc>
       </w:tr>
@@ -58,6 +61,9 @@
             <w:pPr>
               <w:cnfStyle w:val="000000000000" w:firstRow="0" w:lastRow="0" w:firstColumn="0" w:lastColumn="0" w:oddVBand="0" w:evenVBand="0" w:oddHBand="0" w:evenHBand="0" w:firstRowFirstColumn="0" w:firstRowLastColumn="0" w:lastRowFirstColumn="0" w:lastRowLastColumn="0"/>
             </w:pPr>
+            <w:r>
+              <w:t>1930197</w:t>
+            </w:r>
           </w:p>
         </w:tc>
       </w:tr>
@@ -69,6 +75,261 @@
       </w:pPr>
       <w:r>
         <w:t xml:space="preserve">Final design </w:t>
+      </w:r>
+    </w:p>
+    <w:p>
+      <w:pPr>
+        <w:pStyle w:val="ListParagraph"/>
+        <w:numPr>
+          <w:ilvl w:val="0"/>
+          <w:numId w:val="1"/>
+        </w:numPr>
+      </w:pPr>
+      <w:r>
+        <w:t>Output “Welcome to Quest for the Perfect Ice Cream!”</w:t>
+      </w:r>
+    </w:p>
+    <w:p>
+      <w:pPr>
+        <w:pStyle w:val="ListParagraph"/>
+        <w:numPr>
+          <w:ilvl w:val="0"/>
+          <w:numId w:val="1"/>
+        </w:numPr>
+      </w:pPr>
+      <w:r>
+        <w:t>Prompt user to enter their name. “Enter your name”</w:t>
+      </w:r>
+    </w:p>
+    <w:p>
+      <w:pPr>
+        <w:pStyle w:val="ListParagraph"/>
+        <w:numPr>
+          <w:ilvl w:val="0"/>
+          <w:numId w:val="1"/>
+        </w:numPr>
+      </w:pPr>
+      <w:r>
+        <w:t xml:space="preserve">Prompt user to enter their favorite ice cream flavor. “What is your favorite ice cream </w:t>
+      </w:r>
+      <w:r>
+        <w:t>flavor?”</w:t>
+      </w:r>
+    </w:p>
+    <w:p>
+      <w:pPr>
+        <w:pStyle w:val="ListParagraph"/>
+        <w:numPr>
+          <w:ilvl w:val="0"/>
+          <w:numId w:val="1"/>
+        </w:numPr>
+      </w:pPr>
+      <w:r>
+        <w:t>Prompt user to enter a number for variable q1“You’re in the mall and start craving an ice cream. Where do you go? Enter a number below 5 for the hallway, Enter a number above 5 for outside.”</w:t>
+      </w:r>
+    </w:p>
+    <w:p>
+      <w:pPr>
+        <w:pStyle w:val="ListParagraph"/>
+        <w:numPr>
+          <w:ilvl w:val="0"/>
+          <w:numId w:val="1"/>
+        </w:numPr>
+      </w:pPr>
+      <w:r>
+        <w:t xml:space="preserve">Check if q1 &lt; 5 </w:t>
+      </w:r>
+    </w:p>
+    <w:p>
+      <w:pPr>
+        <w:pStyle w:val="ListParagraph"/>
+        <w:numPr>
+          <w:ilvl w:val="1"/>
+          <w:numId w:val="1"/>
+        </w:numPr>
+      </w:pPr>
+      <w:r>
+        <w:t xml:space="preserve">If true, prompt user to enter 1, 2, or 3 for variable q2a. “You see 2 doors. Enter 1 to go into door 1, enter 2 to go to door 2, enter 3 to go back to the main room.” </w:t>
+      </w:r>
+    </w:p>
+    <w:p>
+      <w:pPr>
+        <w:pStyle w:val="ListParagraph"/>
+        <w:numPr>
+          <w:ilvl w:val="1"/>
+          <w:numId w:val="1"/>
+        </w:numPr>
+      </w:pPr>
+      <w:r>
+        <w:t xml:space="preserve">Check if q2a = 1 </w:t>
+      </w:r>
+    </w:p>
+    <w:p>
+      <w:pPr>
+        <w:pStyle w:val="ListParagraph"/>
+        <w:numPr>
+          <w:ilvl w:val="2"/>
+          <w:numId w:val="1"/>
+        </w:numPr>
+      </w:pPr>
+      <w:r>
+        <w:t>If true, prompt user to enter polite or rude for q3. “You found an ice cream shop!! Do you want to be rude or polite?”</w:t>
+      </w:r>
+    </w:p>
+    <w:p>
+      <w:pPr>
+        <w:pStyle w:val="ListParagraph"/>
+        <w:numPr>
+          <w:ilvl w:val="2"/>
+          <w:numId w:val="1"/>
+        </w:numPr>
+      </w:pPr>
+      <w:r>
+        <w:t xml:space="preserve">Check if q3 = polite </w:t>
+      </w:r>
+    </w:p>
+    <w:p>
+      <w:pPr>
+        <w:pStyle w:val="ListParagraph"/>
+        <w:numPr>
+          <w:ilvl w:val="4"/>
+          <w:numId w:val="1"/>
+        </w:numPr>
+      </w:pPr>
+      <w:r>
+        <w:t>If true, output to user “Congrats!! You got ___ ice cream! Your favorite!”</w:t>
+      </w:r>
+    </w:p>
+    <w:p>
+      <w:pPr>
+        <w:pStyle w:val="ListParagraph"/>
+        <w:numPr>
+          <w:ilvl w:val="2"/>
+          <w:numId w:val="1"/>
+        </w:numPr>
+      </w:pPr>
+      <w:r>
+        <w:t>Otherwise, output to user “You got Ice Cream! But because you were rude to the worker, they gave you ____ flavor instead!!</w:t>
+      </w:r>
+    </w:p>
+    <w:p>
+      <w:pPr>
+        <w:pStyle w:val="ListParagraph"/>
+        <w:numPr>
+          <w:ilvl w:val="1"/>
+          <w:numId w:val="1"/>
+        </w:numPr>
+      </w:pPr>
+      <w:r>
+        <w:t>Otherwise, check if q2a = 2</w:t>
+      </w:r>
+    </w:p>
+    <w:p>
+      <w:pPr>
+        <w:pStyle w:val="ListParagraph"/>
+        <w:numPr>
+          <w:ilvl w:val="2"/>
+          <w:numId w:val="1"/>
+        </w:numPr>
+      </w:pPr>
+      <w:r>
+        <w:t xml:space="preserve">If true, output to user “You found an ice cream shop!! You ordered your favorite flavor but when you got it, you dropped it and slipped! :( Try again!!” </w:t>
+      </w:r>
+    </w:p>
+    <w:p>
+      <w:pPr>
+        <w:pStyle w:val="ListParagraph"/>
+        <w:numPr>
+          <w:ilvl w:val="1"/>
+          <w:numId w:val="1"/>
+        </w:numPr>
+      </w:pPr>
+      <w:r>
+        <w:t xml:space="preserve">Otherwise, output to user “You leave the hallway and fail to get ice cream! :( Try again!!” </w:t>
+      </w:r>
+    </w:p>
+    <w:p>
+      <w:pPr>
+        <w:pStyle w:val="ListParagraph"/>
+        <w:numPr>
+          <w:ilvl w:val="0"/>
+          <w:numId w:val="1"/>
+        </w:numPr>
+      </w:pPr>
+      <w:r>
+        <w:t xml:space="preserve">Otherwise, Check if q1&gt;5. </w:t>
+      </w:r>
+    </w:p>
+    <w:p>
+      <w:pPr>
+        <w:pStyle w:val="ListParagraph"/>
+        <w:numPr>
+          <w:ilvl w:val="1"/>
+          <w:numId w:val="1"/>
+        </w:numPr>
+      </w:pPr>
+      <w:r>
+        <w:t xml:space="preserve">If true, prompt user to enter alley or stall for variable q2b. “You walk outside! You can either go to an unmarked stall, or an alley way. Type ‘alley’ to go to the alleyway or ‘stall’ to go to the stall” </w:t>
+      </w:r>
+    </w:p>
+    <w:p>
+      <w:pPr>
+        <w:pStyle w:val="ListParagraph"/>
+        <w:numPr>
+          <w:ilvl w:val="1"/>
+          <w:numId w:val="1"/>
+        </w:numPr>
+      </w:pPr>
+      <w:r>
+        <w:t xml:space="preserve">Check if q2b = alley </w:t>
+      </w:r>
+    </w:p>
+    <w:p>
+      <w:pPr>
+        <w:pStyle w:val="ListParagraph"/>
+        <w:numPr>
+          <w:ilvl w:val="2"/>
+          <w:numId w:val="1"/>
+        </w:numPr>
+      </w:pPr>
+      <w:r>
+        <w:t>If true, output to user “You went into the alley and got scared by a gang of cats! You were so shaken; you went home without ice cream. :( Try again!!”</w:t>
+      </w:r>
+    </w:p>
+    <w:p>
+      <w:pPr>
+        <w:pStyle w:val="ListParagraph"/>
+        <w:numPr>
+          <w:ilvl w:val="1"/>
+          <w:numId w:val="1"/>
+        </w:numPr>
+      </w:pPr>
+      <w:r>
+        <w:t>Otherwise, Output to user, “You went to the unmarked stall, and it was an ice cream stall!! You politely ask the worker for your favorite flavor, and they give it to you!! Yay!!”</w:t>
+      </w:r>
+    </w:p>
+    <w:p>
+      <w:pPr>
+        <w:pStyle w:val="ListParagraph"/>
+        <w:numPr>
+          <w:ilvl w:val="0"/>
+          <w:numId w:val="1"/>
+        </w:numPr>
+      </w:pPr>
+      <w:r>
+        <w:t>Otherwise, output to user “Don’t try to cheat the system!! Pick a number below or above five. If not, no ice cream for you!!”</w:t>
+      </w:r>
+    </w:p>
+    <w:p>
+      <w:pPr>
+        <w:pStyle w:val="ListParagraph"/>
+        <w:numPr>
+          <w:ilvl w:val="0"/>
+          <w:numId w:val="1"/>
+        </w:numPr>
+      </w:pPr>
+      <w:r>
+        <w:t>Output to user, “Thanks for playing!”</w:t>
       </w:r>
     </w:p>
     <w:p/>
@@ -82,8 +343,102 @@
 </w:document>
 </file>
 
+<file path=word/numbering.xml><?xml version="1.0" encoding="utf-8"?>
+<w:numbering xmlns:wpc="http://schemas.microsoft.com/office/word/2010/wordprocessingCanvas" xmlns:cx="http://schemas.microsoft.com/office/drawing/2014/chartex" xmlns:cx1="http://schemas.microsoft.com/office/drawing/2015/9/8/chartex" xmlns:cx2="http://schemas.microsoft.com/office/drawing/2015/10/21/chartex" xmlns:cx3="http://schemas.microsoft.com/office/drawing/2016/5/9/chartex" xmlns:cx4="http://schemas.microsoft.com/office/drawing/2016/5/10/chartex" xmlns:cx5="http://schemas.microsoft.com/office/drawing/2016/5/11/chartex" xmlns:cx6="http://schemas.microsoft.com/office/drawing/2016/5/12/chartex" xmlns:cx7="http://schemas.microsoft.com/office/drawing/2016/5/13/chartex" xmlns:cx8="http://schemas.microsoft.com/office/drawing/2016/5/14/chartex" xmlns:mc="http://schemas.openxmlformats.org/markup-compatibility/2006" xmlns:aink="http://schemas.microsoft.com/office/drawing/2016/ink" xmlns:am3d="http://schemas.microsoft.com/office/drawing/2017/model3d" xmlns:o="urn:schemas-microsoft-com:office:office" xmlns:oel="http://schemas.microsoft.com/office/2019/extlst" xmlns:r="http://schemas.openxmlformats.org/officeDocument/2006/relationships" xmlns:m="http://schemas.openxmlformats.org/officeDocument/2006/math" xmlns:v="urn:schemas-microsoft-com:vml" xmlns:wp14="http://schemas.microsoft.com/office/word/2010/wordprocessingDrawing" xmlns:wp="http://schemas.openxmlformats.org/drawingml/2006/wordprocessingDrawing" xmlns:w10="urn:schemas-microsoft-com:office:word" xmlns:w="http://schemas.openxmlformats.org/wordprocessingml/2006/main" xmlns:w14="http://schemas.microsoft.com/office/word/2010/wordml" xmlns:w15="http://schemas.microsoft.com/office/word/2012/wordml" xmlns:w16cex="http://schemas.microsoft.com/office/word/2018/wordml/cex" xmlns:w16cid="http://schemas.microsoft.com/office/word/2016/wordml/cid" xmlns:w16="http://schemas.microsoft.com/office/word/2018/wordml" xmlns:w16du="http://schemas.microsoft.com/office/word/2023/wordml/word16du" xmlns:w16sdtdh="http://schemas.microsoft.com/office/word/2020/wordml/sdtdatahash" xmlns:w16se="http://schemas.microsoft.com/office/word/2015/wordml/symex" xmlns:wpg="http://schemas.microsoft.com/office/word/2010/wordprocessingGroup" xmlns:wpi="http://schemas.microsoft.com/office/word/2010/wordprocessingInk" xmlns:wne="http://schemas.microsoft.com/office/word/2006/wordml" xmlns:wps="http://schemas.microsoft.com/office/word/2010/wordprocessingShape" mc:Ignorable="w14 w15 w16se w16cid w16 w16cex w16sdtdh w16du wp14">
+  <w:abstractNum w:abstractNumId="0" w15:restartNumberingAfterBreak="0">
+    <w:nsid w:val="36D13226"/>
+    <w:multiLevelType w:val="hybridMultilevel"/>
+    <w:tmpl w:val="2C96F76C"/>
+    <w:lvl w:ilvl="0" w:tplc="0409000F">
+      <w:start w:val="1"/>
+      <w:numFmt w:val="decimal"/>
+      <w:lvlText w:val="%1."/>
+      <w:lvlJc w:val="left"/>
+      <w:pPr>
+        <w:ind w:left="720" w:hanging="360"/>
+      </w:pPr>
+    </w:lvl>
+    <w:lvl w:ilvl="1" w:tplc="04090019">
+      <w:start w:val="1"/>
+      <w:numFmt w:val="lowerLetter"/>
+      <w:lvlText w:val="%2."/>
+      <w:lvlJc w:val="left"/>
+      <w:pPr>
+        <w:ind w:left="1440" w:hanging="360"/>
+      </w:pPr>
+    </w:lvl>
+    <w:lvl w:ilvl="2" w:tplc="0409001B">
+      <w:start w:val="1"/>
+      <w:numFmt w:val="lowerRoman"/>
+      <w:lvlText w:val="%3."/>
+      <w:lvlJc w:val="right"/>
+      <w:pPr>
+        <w:ind w:left="2160" w:hanging="180"/>
+      </w:pPr>
+    </w:lvl>
+    <w:lvl w:ilvl="3" w:tplc="0409000F">
+      <w:start w:val="1"/>
+      <w:numFmt w:val="decimal"/>
+      <w:lvlText w:val="%4."/>
+      <w:lvlJc w:val="left"/>
+      <w:pPr>
+        <w:ind w:left="2880" w:hanging="360"/>
+      </w:pPr>
+    </w:lvl>
+    <w:lvl w:ilvl="4" w:tplc="04090019">
+      <w:start w:val="1"/>
+      <w:numFmt w:val="lowerLetter"/>
+      <w:lvlText w:val="%5."/>
+      <w:lvlJc w:val="left"/>
+      <w:pPr>
+        <w:ind w:left="3600" w:hanging="360"/>
+      </w:pPr>
+    </w:lvl>
+    <w:lvl w:ilvl="5" w:tplc="0409001B">
+      <w:start w:val="1"/>
+      <w:numFmt w:val="lowerRoman"/>
+      <w:lvlText w:val="%6."/>
+      <w:lvlJc w:val="right"/>
+      <w:pPr>
+        <w:ind w:left="4320" w:hanging="180"/>
+      </w:pPr>
+    </w:lvl>
+    <w:lvl w:ilvl="6" w:tplc="0409000F" w:tentative="1">
+      <w:start w:val="1"/>
+      <w:numFmt w:val="decimal"/>
+      <w:lvlText w:val="%7."/>
+      <w:lvlJc w:val="left"/>
+      <w:pPr>
+        <w:ind w:left="5040" w:hanging="360"/>
+      </w:pPr>
+    </w:lvl>
+    <w:lvl w:ilvl="7" w:tplc="04090019" w:tentative="1">
+      <w:start w:val="1"/>
+      <w:numFmt w:val="lowerLetter"/>
+      <w:lvlText w:val="%8."/>
+      <w:lvlJc w:val="left"/>
+      <w:pPr>
+        <w:ind w:left="5760" w:hanging="360"/>
+      </w:pPr>
+    </w:lvl>
+    <w:lvl w:ilvl="8" w:tplc="0409001B" w:tentative="1">
+      <w:start w:val="1"/>
+      <w:numFmt w:val="lowerRoman"/>
+      <w:lvlText w:val="%9."/>
+      <w:lvlJc w:val="right"/>
+      <w:pPr>
+        <w:ind w:left="6480" w:hanging="180"/>
+      </w:pPr>
+    </w:lvl>
+  </w:abstractNum>
+  <w:num w:numId="1" w16cid:durableId="1528834645">
+    <w:abstractNumId w:val="0"/>
+  </w:num>
+</w:numbering>
+</file>
+
 <file path=word/styles.xml><?xml version="1.0" encoding="utf-8"?>
-<w:styles xmlns:mc="http://schemas.openxmlformats.org/markup-compatibility/2006" xmlns:r="http://schemas.openxmlformats.org/officeDocument/2006/relationships" xmlns:w="http://schemas.openxmlformats.org/wordprocessingml/2006/main" xmlns:w14="http://schemas.microsoft.com/office/word/2010/wordml" xmlns:w15="http://schemas.microsoft.com/office/word/2012/wordml" xmlns:w16cex="http://schemas.microsoft.com/office/word/2018/wordml/cex" xmlns:w16cid="http://schemas.microsoft.com/office/word/2016/wordml/cid" xmlns:w16="http://schemas.microsoft.com/office/word/2018/wordml" xmlns:w16sdtdh="http://schemas.microsoft.com/office/word/2020/wordml/sdtdatahash" xmlns:w16se="http://schemas.microsoft.com/office/word/2015/wordml/symex" mc:Ignorable="w14 w15 w16se w16cid w16 w16cex w16sdtdh">
+<w:styles xmlns:mc="http://schemas.openxmlformats.org/markup-compatibility/2006" xmlns:r="http://schemas.openxmlformats.org/officeDocument/2006/relationships" xmlns:w="http://schemas.openxmlformats.org/wordprocessingml/2006/main" xmlns:w14="http://schemas.microsoft.com/office/word/2010/wordml" xmlns:w15="http://schemas.microsoft.com/office/word/2012/wordml" xmlns:w16cex="http://schemas.microsoft.com/office/word/2018/wordml/cex" xmlns:w16cid="http://schemas.microsoft.com/office/word/2016/wordml/cid" xmlns:w16="http://schemas.microsoft.com/office/word/2018/wordml" xmlns:w16du="http://schemas.microsoft.com/office/word/2023/wordml/word16du" xmlns:w16sdtdh="http://schemas.microsoft.com/office/word/2020/wordml/sdtdatahash" xmlns:w16se="http://schemas.microsoft.com/office/word/2015/wordml/symex" mc:Ignorable="w14 w15 w16se w16cid w16 w16cex w16sdtdh w16du">
   <w:docDefaults>
     <w:rPrDefault>
       <w:rPr>
@@ -656,6 +1011,17 @@
       </w:tcPr>
     </w:tblStylePr>
   </w:style>
+  <w:style w:type="paragraph" w:styleId="ListParagraph">
+    <w:name w:val="List Paragraph"/>
+    <w:basedOn w:val="Normal"/>
+    <w:uiPriority w:val="34"/>
+    <w:qFormat/>
+    <w:rsid w:val="006D1DCA"/>
+    <w:pPr>
+      <w:ind w:left="720"/>
+      <w:contextualSpacing/>
+    </w:pPr>
+  </w:style>
 </w:styles>
 </file>
 

</xml_diff>